<commit_message>
m2 document for submission
</commit_message>
<xml_diff>
--- a/Milestones/M2/CSC648-848 Fall 2018 Milestone2 Team 08.docx
+++ b/Milestones/M2/CSC648-848 Fall 2018 Milestone2 Team 08.docx
@@ -22,7 +22,7 @@
           <w:szCs w:val="24"/>
           <w:rtl w:val="0"/>
         </w:rPr>
-        <w:t xml:space="preserve"> SW Engineering CSC648/848 Fall 2018</w:t>
+        <w:t xml:space="preserve">SW Engineering CSC648/848 Fall 2018</w:t>
       </w:r>
     </w:p>
     <w:p>
@@ -5031,43 +5031,39 @@
           <w:szCs w:val="24"/>
           <w:rtl w:val="0"/>
         </w:rPr>
-        <w:t xml:space="preserve">1. Browsing Items</w:t>
-      </w:r>
-    </w:p>
-    <w:p>
-      <w:pPr>
-        <w:contextualSpacing w:val="0"/>
-        <w:jc w:val="both"/>
-        <w:rPr>
-          <w:rFonts w:ascii="Times New Roman" w:cs="Times New Roman" w:eastAsia="Times New Roman" w:hAnsi="Times New Roman"/>
-          <w:b w:val="1"/>
-          <w:sz w:val="24"/>
-          <w:szCs w:val="24"/>
-        </w:rPr>
-      </w:pPr>
-      <w:r>
-        <w:rPr>
-          <w:rtl w:val="0"/>
-        </w:rPr>
-      </w:r>
-    </w:p>
-    <w:p>
-      <w:pPr>
-        <w:contextualSpacing w:val="0"/>
-        <w:jc w:val="both"/>
-        <w:rPr>
-          <w:rFonts w:ascii="Times New Roman" w:cs="Times New Roman" w:eastAsia="Times New Roman" w:hAnsi="Times New Roman"/>
-          <w:b w:val="1"/>
-          <w:color w:val="ff0000"/>
-          <w:sz w:val="24"/>
-          <w:szCs w:val="24"/>
-        </w:rPr>
-      </w:pPr>
-      <w:r>
-        <w:rPr>
-          <w:rFonts w:ascii="Times New Roman" w:cs="Times New Roman" w:eastAsia="Times New Roman" w:hAnsi="Times New Roman"/>
-          <w:b w:val="1"/>
-          <w:color w:val="ff0000"/>
+        <w:t xml:space="preserve">1). Browsing Items</w:t>
+      </w:r>
+    </w:p>
+    <w:p>
+      <w:pPr>
+        <w:contextualSpacing w:val="0"/>
+        <w:jc w:val="both"/>
+        <w:rPr>
+          <w:rFonts w:ascii="Times New Roman" w:cs="Times New Roman" w:eastAsia="Times New Roman" w:hAnsi="Times New Roman"/>
+          <w:b w:val="1"/>
+          <w:sz w:val="24"/>
+          <w:szCs w:val="24"/>
+        </w:rPr>
+      </w:pPr>
+      <w:r>
+        <w:rPr>
+          <w:rtl w:val="0"/>
+        </w:rPr>
+      </w:r>
+    </w:p>
+    <w:p>
+      <w:pPr>
+        <w:contextualSpacing w:val="0"/>
+        <w:jc w:val="both"/>
+        <w:rPr>
+          <w:rFonts w:ascii="Times New Roman" w:cs="Times New Roman" w:eastAsia="Times New Roman" w:hAnsi="Times New Roman"/>
+          <w:sz w:val="24"/>
+          <w:szCs w:val="24"/>
+        </w:rPr>
+      </w:pPr>
+      <w:r>
+        <w:rPr>
+          <w:rFonts w:ascii="Times New Roman" w:cs="Times New Roman" w:eastAsia="Times New Roman" w:hAnsi="Times New Roman"/>
           <w:sz w:val="24"/>
           <w:szCs w:val="24"/>
           <w:rtl w:val="0"/>
@@ -5081,15 +5077,38 @@
         <w:jc w:val="both"/>
         <w:rPr>
           <w:rFonts w:ascii="Times New Roman" w:cs="Times New Roman" w:eastAsia="Times New Roman" w:hAnsi="Times New Roman"/>
-          <w:b w:val="1"/>
-          <w:sz w:val="24"/>
-          <w:szCs w:val="24"/>
-        </w:rPr>
-      </w:pPr>
-      <w:r>
-        <w:rPr>
-          <w:rtl w:val="0"/>
-        </w:rPr>
+          <w:sz w:val="24"/>
+          <w:szCs w:val="24"/>
+        </w:rPr>
+      </w:pPr>
+      <w:r>
+        <w:rPr>
+          <w:rFonts w:ascii="Times New Roman" w:cs="Times New Roman" w:eastAsia="Times New Roman" w:hAnsi="Times New Roman"/>
+          <w:sz w:val="24"/>
+          <w:szCs w:val="24"/>
+          <w:rtl w:val="0"/>
+        </w:rPr>
+        <w:t xml:space="preserve">Jason, an unregistered user, browses the list of items on </w:t>
+      </w:r>
+      <w:r>
+        <w:rPr>
+          <w:rFonts w:ascii="Times New Roman" w:cs="Times New Roman" w:eastAsia="Times New Roman" w:hAnsi="Times New Roman"/>
+          <w:b w:val="1"/>
+          <w:i w:val="1"/>
+          <w:sz w:val="24"/>
+          <w:szCs w:val="24"/>
+          <w:rtl w:val="0"/>
+        </w:rPr>
+        <w:t xml:space="preserve">Aquirium</w:t>
+      </w:r>
+      <w:r>
+        <w:rPr>
+          <w:rFonts w:ascii="Times New Roman" w:cs="Times New Roman" w:eastAsia="Times New Roman" w:hAnsi="Times New Roman"/>
+          <w:sz w:val="24"/>
+          <w:szCs w:val="24"/>
+          <w:rtl w:val="0"/>
+        </w:rPr>
+        <w:t xml:space="preserve">. By choosing the “furniture” category, he looks through the dorm items that he wants. After browsing furniture, he searches for books relating to his courses. Jason switches into the “book” category, and types “Computer Science” in the search bar, and finds an interesting book about computer. He clicks the title image of that book, and the detail page is shown in a new tab.</w:t>
       </w:r>
     </w:p>
     <w:p>
@@ -5132,12 +5151,12 @@
           <wp:inline distB="114300" distT="114300" distL="114300" distR="114300">
             <wp:extent cx="3100388" cy="2894349"/>
             <wp:effectExtent b="0" l="0" r="0" t="0"/>
-            <wp:docPr id="10" name="image11.png"/>
+            <wp:docPr id="10" name="image6.png"/>
             <a:graphic>
               <a:graphicData uri="http://schemas.openxmlformats.org/drawingml/2006/picture">
                 <pic:pic>
                   <pic:nvPicPr>
-                    <pic:cNvPr id="0" name="image11.png"/>
+                    <pic:cNvPr id="0" name="image6.png"/>
                     <pic:cNvPicPr preferRelativeResize="0"/>
                   </pic:nvPicPr>
                   <pic:blipFill>
@@ -5182,12 +5201,12 @@
           <wp:inline distB="114300" distT="114300" distL="114300" distR="114300">
             <wp:extent cx="3091251" cy="2709863"/>
             <wp:effectExtent b="0" l="0" r="0" t="0"/>
-            <wp:docPr id="5" name="image2.png"/>
+            <wp:docPr id="5" name="image12.png"/>
             <a:graphic>
               <a:graphicData uri="http://schemas.openxmlformats.org/drawingml/2006/picture">
                 <pic:pic>
                   <pic:nvPicPr>
-                    <pic:cNvPr id="0" name="image2.png"/>
+                    <pic:cNvPr id="0" name="image12.png"/>
                     <pic:cNvPicPr preferRelativeResize="0"/>
                   </pic:nvPicPr>
                   <pic:blipFill>
@@ -5326,12 +5345,12 @@
           <wp:inline distB="114300" distT="114300" distL="114300" distR="114300">
             <wp:extent cx="2347913" cy="3137968"/>
             <wp:effectExtent b="0" l="0" r="0" t="0"/>
-            <wp:docPr id="15" name="image8.png"/>
+            <wp:docPr id="15" name="image3.png"/>
             <a:graphic>
               <a:graphicData uri="http://schemas.openxmlformats.org/drawingml/2006/picture">
                 <pic:pic>
                   <pic:nvPicPr>
-                    <pic:cNvPr id="0" name="image8.png"/>
+                    <pic:cNvPr id="0" name="image3.png"/>
                     <pic:cNvPicPr preferRelativeResize="0"/>
                   </pic:nvPicPr>
                   <pic:blipFill>
@@ -5366,12 +5385,12 @@
           <wp:inline distB="114300" distT="114300" distL="114300" distR="114300">
             <wp:extent cx="2424113" cy="3132529"/>
             <wp:effectExtent b="0" l="0" r="0" t="0"/>
-            <wp:docPr id="13" name="image9.png"/>
+            <wp:docPr id="13" name="image7.png"/>
             <a:graphic>
               <a:graphicData uri="http://schemas.openxmlformats.org/drawingml/2006/picture">
                 <pic:pic>
                   <pic:nvPicPr>
-                    <pic:cNvPr id="0" name="image9.png"/>
+                    <pic:cNvPr id="0" name="image7.png"/>
                     <pic:cNvPicPr preferRelativeResize="0"/>
                   </pic:nvPicPr>
                   <pic:blipFill>
@@ -5461,48 +5480,64 @@
           <w:szCs w:val="24"/>
           <w:rtl w:val="0"/>
         </w:rPr>
-        <w:t xml:space="preserve">2. Purchasing Items</w:t>
-      </w:r>
-    </w:p>
-    <w:p>
-      <w:pPr>
-        <w:contextualSpacing w:val="0"/>
-        <w:jc w:val="both"/>
-        <w:rPr>
-          <w:rFonts w:ascii="Times New Roman" w:cs="Times New Roman" w:eastAsia="Times New Roman" w:hAnsi="Times New Roman"/>
-          <w:b w:val="1"/>
-          <w:sz w:val="24"/>
-          <w:szCs w:val="24"/>
-        </w:rPr>
-      </w:pPr>
-      <w:r>
-        <w:rPr>
-          <w:rtl w:val="0"/>
-        </w:rPr>
-      </w:r>
-    </w:p>
-    <w:p>
-      <w:pPr>
-        <w:contextualSpacing w:val="0"/>
-        <w:jc w:val="both"/>
-        <w:rPr>
-          <w:rFonts w:ascii="Times New Roman" w:cs="Times New Roman" w:eastAsia="Times New Roman" w:hAnsi="Times New Roman"/>
-          <w:b w:val="1"/>
-          <w:color w:val="ff0000"/>
-          <w:sz w:val="24"/>
-          <w:szCs w:val="24"/>
-        </w:rPr>
-      </w:pPr>
-      <w:r>
-        <w:rPr>
-          <w:rFonts w:ascii="Times New Roman" w:cs="Times New Roman" w:eastAsia="Times New Roman" w:hAnsi="Times New Roman"/>
-          <w:b w:val="1"/>
-          <w:color w:val="ff0000"/>
+        <w:t xml:space="preserve">2). Purchasing Items</w:t>
+      </w:r>
+    </w:p>
+    <w:p>
+      <w:pPr>
+        <w:contextualSpacing w:val="0"/>
+        <w:jc w:val="both"/>
+        <w:rPr>
+          <w:rFonts w:ascii="Times New Roman" w:cs="Times New Roman" w:eastAsia="Times New Roman" w:hAnsi="Times New Roman"/>
+          <w:b w:val="1"/>
+          <w:sz w:val="24"/>
+          <w:szCs w:val="24"/>
+        </w:rPr>
+      </w:pPr>
+      <w:r>
+        <w:rPr>
+          <w:rtl w:val="0"/>
+        </w:rPr>
+      </w:r>
+    </w:p>
+    <w:p>
+      <w:pPr>
+        <w:contextualSpacing w:val="0"/>
+        <w:jc w:val="both"/>
+        <w:rPr>
+          <w:rFonts w:ascii="Times New Roman" w:cs="Times New Roman" w:eastAsia="Times New Roman" w:hAnsi="Times New Roman"/>
+          <w:sz w:val="24"/>
+          <w:szCs w:val="24"/>
+        </w:rPr>
+      </w:pPr>
+      <w:r>
+        <w:rPr>
+          <w:rFonts w:ascii="Times New Roman" w:cs="Times New Roman" w:eastAsia="Times New Roman" w:hAnsi="Times New Roman"/>
           <w:sz w:val="24"/>
           <w:szCs w:val="24"/>
           <w:rtl w:val="0"/>
         </w:rPr>
         <w:t xml:space="preserve">Use Case:</w:t>
+      </w:r>
+    </w:p>
+    <w:p>
+      <w:pPr>
+        <w:contextualSpacing w:val="0"/>
+        <w:jc w:val="both"/>
+        <w:rPr>
+          <w:rFonts w:ascii="Times New Roman" w:cs="Times New Roman" w:eastAsia="Times New Roman" w:hAnsi="Times New Roman"/>
+          <w:sz w:val="24"/>
+          <w:szCs w:val="24"/>
+        </w:rPr>
+      </w:pPr>
+      <w:r>
+        <w:rPr>
+          <w:rFonts w:ascii="Times New Roman" w:cs="Times New Roman" w:eastAsia="Times New Roman" w:hAnsi="Times New Roman"/>
+          <w:sz w:val="24"/>
+          <w:szCs w:val="24"/>
+          <w:rtl w:val="0"/>
+        </w:rPr>
+        <w:t xml:space="preserve">Jason views the detail page of a book about computer science. While reading the description of the book content, he thinks that this is exactly what he needs. Thus, Jason decides to contact the seller for more details and he is prompted to register. After that, he is able to send an in-site message to the seller. Then he is notified with a confirmation that the message has been sent.</w:t>
       </w:r>
     </w:p>
     <w:p>
@@ -5544,12 +5579,12 @@
           <wp:inline distB="114300" distT="114300" distL="114300" distR="114300">
             <wp:extent cx="3609975" cy="2914650"/>
             <wp:effectExtent b="0" l="0" r="0" t="0"/>
-            <wp:docPr id="3" name="image1.png"/>
+            <wp:docPr id="3" name="image13.png"/>
             <a:graphic>
               <a:graphicData uri="http://schemas.openxmlformats.org/drawingml/2006/picture">
                 <pic:pic>
                   <pic:nvPicPr>
-                    <pic:cNvPr id="0" name="image1.png"/>
+                    <pic:cNvPr id="0" name="image13.png"/>
                     <pic:cNvPicPr preferRelativeResize="0"/>
                   </pic:nvPicPr>
                   <pic:blipFill>
@@ -5600,7 +5635,7 @@
           <w:szCs w:val="24"/>
           <w:rtl w:val="0"/>
         </w:rPr>
-        <w:t xml:space="preserve">View the detail page of an item before contact the seller.</w:t>
+        <w:t xml:space="preserve">Users can view the detail page of an item before contact the seller.</w:t>
       </w:r>
     </w:p>
     <w:p>
@@ -5643,12 +5678,12 @@
           <wp:inline distB="114300" distT="114300" distL="114300" distR="114300">
             <wp:extent cx="2224088" cy="2094432"/>
             <wp:effectExtent b="0" l="0" r="0" t="0"/>
-            <wp:docPr id="7" name="image14.png"/>
+            <wp:docPr id="7" name="image1.png"/>
             <a:graphic>
               <a:graphicData uri="http://schemas.openxmlformats.org/drawingml/2006/picture">
                 <pic:pic>
                   <pic:nvPicPr>
-                    <pic:cNvPr id="0" name="image14.png"/>
+                    <pic:cNvPr id="0" name="image1.png"/>
                     <pic:cNvPicPr preferRelativeResize="0"/>
                   </pic:nvPicPr>
                   <pic:blipFill>
@@ -5683,12 +5718,12 @@
           <wp:inline distB="114300" distT="114300" distL="114300" distR="114300">
             <wp:extent cx="1866900" cy="1985963"/>
             <wp:effectExtent b="0" l="0" r="0" t="0"/>
-            <wp:docPr id="4" name="image3.png"/>
+            <wp:docPr id="4" name="image8.png"/>
             <a:graphic>
               <a:graphicData uri="http://schemas.openxmlformats.org/drawingml/2006/picture">
                 <pic:pic>
                   <pic:nvPicPr>
-                    <pic:cNvPr id="0" name="image3.png"/>
+                    <pic:cNvPr id="0" name="image8.png"/>
                     <pic:cNvPicPr preferRelativeResize="0"/>
                   </pic:nvPicPr>
                   <pic:blipFill>
@@ -5748,144 +5783,114 @@
         <w:jc w:val="both"/>
         <w:rPr>
           <w:rFonts w:ascii="Times New Roman" w:cs="Times New Roman" w:eastAsia="Times New Roman" w:hAnsi="Times New Roman"/>
-          <w:sz w:val="24"/>
-          <w:szCs w:val="24"/>
-        </w:rPr>
-      </w:pPr>
-      <w:r>
-        <w:rPr>
-          <w:rtl w:val="0"/>
-        </w:rPr>
-      </w:r>
-    </w:p>
-    <w:p>
-      <w:pPr>
-        <w:contextualSpacing w:val="0"/>
-        <w:jc w:val="both"/>
-        <w:rPr>
-          <w:rFonts w:ascii="Times New Roman" w:cs="Times New Roman" w:eastAsia="Times New Roman" w:hAnsi="Times New Roman"/>
-          <w:sz w:val="24"/>
-          <w:szCs w:val="24"/>
-        </w:rPr>
-      </w:pPr>
-      <w:r>
-        <w:rPr>
-          <w:rtl w:val="0"/>
-        </w:rPr>
-      </w:r>
-    </w:p>
-    <w:p>
-      <w:pPr>
-        <w:contextualSpacing w:val="0"/>
-        <w:jc w:val="both"/>
-        <w:rPr>
-          <w:rFonts w:ascii="Times New Roman" w:cs="Times New Roman" w:eastAsia="Times New Roman" w:hAnsi="Times New Roman"/>
-          <w:b w:val="1"/>
-          <w:sz w:val="24"/>
-          <w:szCs w:val="24"/>
-        </w:rPr>
-      </w:pPr>
-      <w:r>
-        <w:rPr>
-          <w:rtl w:val="0"/>
-        </w:rPr>
-      </w:r>
-    </w:p>
-    <w:p>
-      <w:pPr>
-        <w:contextualSpacing w:val="0"/>
-        <w:jc w:val="both"/>
-        <w:rPr>
-          <w:rFonts w:ascii="Times New Roman" w:cs="Times New Roman" w:eastAsia="Times New Roman" w:hAnsi="Times New Roman"/>
-          <w:b w:val="1"/>
-          <w:sz w:val="24"/>
-          <w:szCs w:val="24"/>
-        </w:rPr>
-      </w:pPr>
-      <w:r>
-        <w:rPr>
-          <w:rtl w:val="0"/>
-        </w:rPr>
-      </w:r>
-    </w:p>
-    <w:p>
-      <w:pPr>
-        <w:contextualSpacing w:val="0"/>
-        <w:jc w:val="both"/>
-        <w:rPr>
-          <w:rFonts w:ascii="Times New Roman" w:cs="Times New Roman" w:eastAsia="Times New Roman" w:hAnsi="Times New Roman"/>
-          <w:b w:val="1"/>
-          <w:sz w:val="24"/>
-          <w:szCs w:val="24"/>
-        </w:rPr>
-      </w:pPr>
-      <w:r>
-        <w:rPr>
-          <w:rtl w:val="0"/>
-        </w:rPr>
-      </w:r>
-    </w:p>
-    <w:p>
-      <w:pPr>
-        <w:contextualSpacing w:val="0"/>
-        <w:jc w:val="both"/>
-        <w:rPr>
-          <w:rFonts w:ascii="Times New Roman" w:cs="Times New Roman" w:eastAsia="Times New Roman" w:hAnsi="Times New Roman"/>
-          <w:b w:val="1"/>
-          <w:sz w:val="24"/>
-          <w:szCs w:val="24"/>
-        </w:rPr>
-      </w:pPr>
-      <w:r>
-        <w:rPr>
-          <w:rFonts w:ascii="Times New Roman" w:cs="Times New Roman" w:eastAsia="Times New Roman" w:hAnsi="Times New Roman"/>
-          <w:b w:val="1"/>
-          <w:sz w:val="24"/>
-          <w:szCs w:val="24"/>
-          <w:rtl w:val="0"/>
-        </w:rPr>
-        <w:t xml:space="preserve">3. Posting Items</w:t>
-      </w:r>
-    </w:p>
-    <w:p>
-      <w:pPr>
-        <w:contextualSpacing w:val="0"/>
-        <w:jc w:val="both"/>
-        <w:rPr>
-          <w:rFonts w:ascii="Times New Roman" w:cs="Times New Roman" w:eastAsia="Times New Roman" w:hAnsi="Times New Roman"/>
-          <w:b w:val="1"/>
-          <w:sz w:val="24"/>
-          <w:szCs w:val="24"/>
-        </w:rPr>
-      </w:pPr>
-      <w:r>
-        <w:rPr>
-          <w:rtl w:val="0"/>
-        </w:rPr>
-      </w:r>
-    </w:p>
-    <w:p>
-      <w:pPr>
-        <w:contextualSpacing w:val="0"/>
-        <w:jc w:val="both"/>
-        <w:rPr>
-          <w:rFonts w:ascii="Times New Roman" w:cs="Times New Roman" w:eastAsia="Times New Roman" w:hAnsi="Times New Roman"/>
-          <w:b w:val="1"/>
-          <w:color w:val="ff0000"/>
-          <w:sz w:val="24"/>
-          <w:szCs w:val="24"/>
-        </w:rPr>
-      </w:pPr>
-      <w:r>
-        <w:rPr>
-          <w:rFonts w:ascii="Times New Roman" w:cs="Times New Roman" w:eastAsia="Times New Roman" w:hAnsi="Times New Roman"/>
-          <w:b w:val="1"/>
-          <w:color w:val="ff0000"/>
+          <w:b w:val="1"/>
+          <w:sz w:val="24"/>
+          <w:szCs w:val="24"/>
+        </w:rPr>
+      </w:pPr>
+      <w:r>
+        <w:rPr>
+          <w:rtl w:val="0"/>
+        </w:rPr>
+      </w:r>
+    </w:p>
+    <w:p>
+      <w:pPr>
+        <w:contextualSpacing w:val="0"/>
+        <w:jc w:val="both"/>
+        <w:rPr>
+          <w:rFonts w:ascii="Times New Roman" w:cs="Times New Roman" w:eastAsia="Times New Roman" w:hAnsi="Times New Roman"/>
+          <w:b w:val="1"/>
+          <w:sz w:val="24"/>
+          <w:szCs w:val="24"/>
+        </w:rPr>
+      </w:pPr>
+      <w:r>
+        <w:rPr>
+          <w:rFonts w:ascii="Times New Roman" w:cs="Times New Roman" w:eastAsia="Times New Roman" w:hAnsi="Times New Roman"/>
+          <w:b w:val="1"/>
+          <w:sz w:val="24"/>
+          <w:szCs w:val="24"/>
+          <w:rtl w:val="0"/>
+        </w:rPr>
+        <w:t xml:space="preserve">3). Posting Items</w:t>
+      </w:r>
+    </w:p>
+    <w:p>
+      <w:pPr>
+        <w:contextualSpacing w:val="0"/>
+        <w:jc w:val="both"/>
+        <w:rPr>
+          <w:rFonts w:ascii="Times New Roman" w:cs="Times New Roman" w:eastAsia="Times New Roman" w:hAnsi="Times New Roman"/>
+          <w:b w:val="1"/>
+          <w:sz w:val="24"/>
+          <w:szCs w:val="24"/>
+        </w:rPr>
+      </w:pPr>
+      <w:r>
+        <w:rPr>
+          <w:rtl w:val="0"/>
+        </w:rPr>
+      </w:r>
+    </w:p>
+    <w:p>
+      <w:pPr>
+        <w:contextualSpacing w:val="0"/>
+        <w:jc w:val="both"/>
+        <w:rPr>
+          <w:rFonts w:ascii="Times New Roman" w:cs="Times New Roman" w:eastAsia="Times New Roman" w:hAnsi="Times New Roman"/>
+          <w:sz w:val="24"/>
+          <w:szCs w:val="24"/>
+        </w:rPr>
+      </w:pPr>
+      <w:r>
+        <w:rPr>
+          <w:rFonts w:ascii="Times New Roman" w:cs="Times New Roman" w:eastAsia="Times New Roman" w:hAnsi="Times New Roman"/>
           <w:sz w:val="24"/>
           <w:szCs w:val="24"/>
           <w:rtl w:val="0"/>
         </w:rPr>
         <w:t xml:space="preserve">Use Case:</w:t>
+      </w:r>
+    </w:p>
+    <w:p>
+      <w:pPr>
+        <w:contextualSpacing w:val="0"/>
+        <w:jc w:val="both"/>
+        <w:rPr>
+          <w:rFonts w:ascii="Times New Roman" w:cs="Times New Roman" w:eastAsia="Times New Roman" w:hAnsi="Times New Roman"/>
+          <w:sz w:val="24"/>
+          <w:szCs w:val="24"/>
+        </w:rPr>
+      </w:pPr>
+      <w:r>
+        <w:rPr>
+          <w:rFonts w:ascii="Times New Roman" w:cs="Times New Roman" w:eastAsia="Times New Roman" w:hAnsi="Times New Roman"/>
+          <w:sz w:val="24"/>
+          <w:szCs w:val="24"/>
+          <w:rtl w:val="0"/>
+        </w:rPr>
+        <w:t xml:space="preserve">Adam will graduate at the end of the semester. He has several pieces of furniture that are too large to bring with, including a table, a queen-size mattress, and two chairs. Moreover, he has books that are no longer needed. Thus, Adam logs in his </w:t>
+      </w:r>
+      <w:r>
+        <w:rPr>
+          <w:rFonts w:ascii="Times New Roman" w:cs="Times New Roman" w:eastAsia="Times New Roman" w:hAnsi="Times New Roman"/>
+          <w:b w:val="1"/>
+          <w:i w:val="1"/>
+          <w:sz w:val="24"/>
+          <w:szCs w:val="24"/>
+          <w:rtl w:val="0"/>
+        </w:rPr>
+        <w:t xml:space="preserve">Aquirium </w:t>
+      </w:r>
+      <w:r>
+        <w:rPr>
+          <w:rFonts w:ascii="Times New Roman" w:cs="Times New Roman" w:eastAsia="Times New Roman" w:hAnsi="Times New Roman"/>
+          <w:sz w:val="24"/>
+          <w:szCs w:val="24"/>
+          <w:rtl w:val="0"/>
+        </w:rPr>
+        <w:t xml:space="preserve">account and posts these items to sell them. After filling in the details of his mattress and clicking “post”, he is prompted with a confirmation message.</w:t>
       </w:r>
     </w:p>
     <w:p>
@@ -5927,12 +5932,12 @@
           <wp:inline distB="114300" distT="114300" distL="114300" distR="114300">
             <wp:extent cx="3395663" cy="4111224"/>
             <wp:effectExtent b="0" l="0" r="0" t="0"/>
-            <wp:docPr id="11" name="image13.png"/>
+            <wp:docPr id="11" name="image10.png"/>
             <a:graphic>
               <a:graphicData uri="http://schemas.openxmlformats.org/drawingml/2006/picture">
                 <pic:pic>
                   <pic:nvPicPr>
-                    <pic:cNvPr id="0" name="image13.png"/>
+                    <pic:cNvPr id="0" name="image10.png"/>
                     <pic:cNvPicPr preferRelativeResize="0"/>
                   </pic:nvPicPr>
                   <pic:blipFill>
@@ -6028,12 +6033,12 @@
           <wp:inline distB="114300" distT="114300" distL="114300" distR="114300">
             <wp:extent cx="2762250" cy="647700"/>
             <wp:effectExtent b="0" l="0" r="0" t="0"/>
-            <wp:docPr id="8" name="image7.png"/>
+            <wp:docPr id="8" name="image11.png"/>
             <a:graphic>
               <a:graphicData uri="http://schemas.openxmlformats.org/drawingml/2006/picture">
                 <pic:pic>
                   <pic:nvPicPr>
-                    <pic:cNvPr id="0" name="image7.png"/>
+                    <pic:cNvPr id="0" name="image11.png"/>
                     <pic:cNvPicPr preferRelativeResize="0"/>
                   </pic:nvPicPr>
                   <pic:blipFill>
@@ -6106,122 +6111,89 @@
       </w:pPr>
       <w:r>
         <w:rPr>
-          <w:rtl w:val="0"/>
-        </w:rPr>
-      </w:r>
-    </w:p>
-    <w:p>
-      <w:pPr>
-        <w:contextualSpacing w:val="0"/>
-        <w:jc w:val="both"/>
-        <w:rPr>
-          <w:rFonts w:ascii="Times New Roman" w:cs="Times New Roman" w:eastAsia="Times New Roman" w:hAnsi="Times New Roman"/>
-          <w:b w:val="1"/>
-          <w:sz w:val="24"/>
-          <w:szCs w:val="24"/>
-        </w:rPr>
-      </w:pPr>
-      <w:r>
-        <w:rPr>
-          <w:rtl w:val="0"/>
-        </w:rPr>
-      </w:r>
-    </w:p>
-    <w:p>
-      <w:pPr>
-        <w:contextualSpacing w:val="0"/>
-        <w:jc w:val="both"/>
-        <w:rPr>
-          <w:rFonts w:ascii="Times New Roman" w:cs="Times New Roman" w:eastAsia="Times New Roman" w:hAnsi="Times New Roman"/>
-          <w:b w:val="1"/>
-          <w:sz w:val="24"/>
-          <w:szCs w:val="24"/>
-        </w:rPr>
-      </w:pPr>
-      <w:r>
-        <w:rPr>
-          <w:rtl w:val="0"/>
-        </w:rPr>
-      </w:r>
-    </w:p>
-    <w:p>
-      <w:pPr>
-        <w:contextualSpacing w:val="0"/>
-        <w:jc w:val="both"/>
-        <w:rPr>
-          <w:rFonts w:ascii="Times New Roman" w:cs="Times New Roman" w:eastAsia="Times New Roman" w:hAnsi="Times New Roman"/>
-          <w:b w:val="1"/>
-          <w:sz w:val="24"/>
-          <w:szCs w:val="24"/>
-        </w:rPr>
-      </w:pPr>
-      <w:r>
-        <w:rPr>
-          <w:rtl w:val="0"/>
-        </w:rPr>
-      </w:r>
-    </w:p>
-    <w:p>
-      <w:pPr>
-        <w:contextualSpacing w:val="0"/>
-        <w:jc w:val="both"/>
-        <w:rPr>
-          <w:rFonts w:ascii="Times New Roman" w:cs="Times New Roman" w:eastAsia="Times New Roman" w:hAnsi="Times New Roman"/>
-          <w:b w:val="1"/>
-          <w:sz w:val="24"/>
-          <w:szCs w:val="24"/>
-        </w:rPr>
-      </w:pPr>
-      <w:r>
-        <w:rPr>
-          <w:rFonts w:ascii="Times New Roman" w:cs="Times New Roman" w:eastAsia="Times New Roman" w:hAnsi="Times New Roman"/>
-          <w:b w:val="1"/>
-          <w:sz w:val="24"/>
-          <w:szCs w:val="24"/>
-          <w:rtl w:val="0"/>
-        </w:rPr>
-        <w:t xml:space="preserve">4. Checking Dashboard</w:t>
-      </w:r>
-    </w:p>
-    <w:p>
-      <w:pPr>
-        <w:contextualSpacing w:val="0"/>
-        <w:jc w:val="both"/>
-        <w:rPr>
-          <w:rFonts w:ascii="Times New Roman" w:cs="Times New Roman" w:eastAsia="Times New Roman" w:hAnsi="Times New Roman"/>
-          <w:b w:val="1"/>
-          <w:sz w:val="24"/>
-          <w:szCs w:val="24"/>
-        </w:rPr>
-      </w:pPr>
-      <w:r>
-        <w:rPr>
-          <w:rtl w:val="0"/>
-        </w:rPr>
-      </w:r>
-    </w:p>
-    <w:p>
-      <w:pPr>
-        <w:contextualSpacing w:val="0"/>
-        <w:jc w:val="both"/>
-        <w:rPr>
-          <w:rFonts w:ascii="Times New Roman" w:cs="Times New Roman" w:eastAsia="Times New Roman" w:hAnsi="Times New Roman"/>
-          <w:b w:val="1"/>
-          <w:color w:val="ff0000"/>
-          <w:sz w:val="24"/>
-          <w:szCs w:val="24"/>
-        </w:rPr>
-      </w:pPr>
-      <w:r>
-        <w:rPr>
-          <w:rFonts w:ascii="Times New Roman" w:cs="Times New Roman" w:eastAsia="Times New Roman" w:hAnsi="Times New Roman"/>
-          <w:b w:val="1"/>
-          <w:color w:val="ff0000"/>
+          <w:rFonts w:ascii="Times New Roman" w:cs="Times New Roman" w:eastAsia="Times New Roman" w:hAnsi="Times New Roman"/>
+          <w:b w:val="1"/>
+          <w:sz w:val="24"/>
+          <w:szCs w:val="24"/>
+          <w:rtl w:val="0"/>
+        </w:rPr>
+        <w:t xml:space="preserve">4). Checking Dashboard</w:t>
+      </w:r>
+    </w:p>
+    <w:p>
+      <w:pPr>
+        <w:contextualSpacing w:val="0"/>
+        <w:jc w:val="both"/>
+        <w:rPr>
+          <w:rFonts w:ascii="Times New Roman" w:cs="Times New Roman" w:eastAsia="Times New Roman" w:hAnsi="Times New Roman"/>
+          <w:b w:val="1"/>
+          <w:sz w:val="24"/>
+          <w:szCs w:val="24"/>
+        </w:rPr>
+      </w:pPr>
+      <w:r>
+        <w:rPr>
+          <w:rtl w:val="0"/>
+        </w:rPr>
+      </w:r>
+    </w:p>
+    <w:p>
+      <w:pPr>
+        <w:contextualSpacing w:val="0"/>
+        <w:jc w:val="both"/>
+        <w:rPr>
+          <w:rFonts w:ascii="Times New Roman" w:cs="Times New Roman" w:eastAsia="Times New Roman" w:hAnsi="Times New Roman"/>
+          <w:sz w:val="24"/>
+          <w:szCs w:val="24"/>
+        </w:rPr>
+      </w:pPr>
+      <w:r>
+        <w:rPr>
+          <w:rFonts w:ascii="Times New Roman" w:cs="Times New Roman" w:eastAsia="Times New Roman" w:hAnsi="Times New Roman"/>
           <w:sz w:val="24"/>
           <w:szCs w:val="24"/>
           <w:rtl w:val="0"/>
         </w:rPr>
         <w:t xml:space="preserve">Use Case:</w:t>
+      </w:r>
+    </w:p>
+    <w:p>
+      <w:pPr>
+        <w:contextualSpacing w:val="0"/>
+        <w:jc w:val="both"/>
+        <w:rPr>
+          <w:rFonts w:ascii="Times New Roman" w:cs="Times New Roman" w:eastAsia="Times New Roman" w:hAnsi="Times New Roman"/>
+          <w:sz w:val="24"/>
+          <w:szCs w:val="24"/>
+        </w:rPr>
+      </w:pPr>
+      <w:r>
+        <w:rPr>
+          <w:rFonts w:ascii="Times New Roman" w:cs="Times New Roman" w:eastAsia="Times New Roman" w:hAnsi="Times New Roman"/>
+          <w:sz w:val="24"/>
+          <w:szCs w:val="24"/>
+          <w:rtl w:val="0"/>
+        </w:rPr>
+        <w:t xml:space="preserve">Adam logs back in his account 3 days later. When he checks the status of his posts in seller dashboard, he finds that they all have been approved. Besides, he receives messages from potential buyers who want to purchase his table and chairs. Having browsing other mattresses on </w:t>
+      </w:r>
+      <w:r>
+        <w:rPr>
+          <w:rFonts w:ascii="Times New Roman" w:cs="Times New Roman" w:eastAsia="Times New Roman" w:hAnsi="Times New Roman"/>
+          <w:i w:val="1"/>
+          <w:sz w:val="24"/>
+          <w:szCs w:val="24"/>
+          <w:rtl w:val="0"/>
+        </w:rPr>
+        <w:t xml:space="preserve">Aquirium</w:t>
+      </w:r>
+      <w:r>
+        <w:rPr>
+          <w:rFonts w:ascii="Times New Roman" w:cs="Times New Roman" w:eastAsia="Times New Roman" w:hAnsi="Times New Roman"/>
+          <w:sz w:val="24"/>
+          <w:szCs w:val="24"/>
+          <w:rtl w:val="0"/>
+        </w:rPr>
+        <w:t xml:space="preserve">, Adam feels that the price he set for his mattress is too high for students. Therefore, he goes back to the dashboard and edits his mattress by lowering the price.</w:t>
       </w:r>
     </w:p>
     <w:p>
@@ -6262,12 +6234,12 @@
           <wp:inline distB="114300" distT="114300" distL="114300" distR="114300">
             <wp:extent cx="4562475" cy="2714625"/>
             <wp:effectExtent b="0" l="0" r="0" t="0"/>
-            <wp:docPr id="9" name="image10.png"/>
+            <wp:docPr id="9" name="image15.png"/>
             <a:graphic>
               <a:graphicData uri="http://schemas.openxmlformats.org/drawingml/2006/picture">
                 <pic:pic>
                   <pic:nvPicPr>
-                    <pic:cNvPr id="0" name="image10.png"/>
+                    <pic:cNvPr id="0" name="image15.png"/>
                     <pic:cNvPicPr preferRelativeResize="0"/>
                   </pic:nvPicPr>
                   <pic:blipFill>
@@ -6318,7 +6290,7 @@
           <w:szCs w:val="24"/>
           <w:rtl w:val="0"/>
         </w:rPr>
-        <w:t xml:space="preserve">Registered users have the access to their seller dashboard. They can view the list of their own items, and also edit or delete items.</w:t>
+        <w:t xml:space="preserve">Registered users can view the list of their own items, and also edit or delete items.</w:t>
       </w:r>
     </w:p>
     <w:p>
@@ -6342,12 +6314,12 @@
           <wp:inline distB="114300" distT="114300" distL="114300" distR="114300">
             <wp:extent cx="4552950" cy="2647950"/>
             <wp:effectExtent b="0" l="0" r="0" t="0"/>
-            <wp:docPr id="12" name="image12.png"/>
+            <wp:docPr id="12" name="image9.png"/>
             <a:graphic>
               <a:graphicData uri="http://schemas.openxmlformats.org/drawingml/2006/picture">
                 <pic:pic>
                   <pic:nvPicPr>
-                    <pic:cNvPr id="0" name="image12.png"/>
+                    <pic:cNvPr id="0" name="image9.png"/>
                     <pic:cNvPicPr preferRelativeResize="0"/>
                   </pic:nvPicPr>
                   <pic:blipFill>
@@ -6400,136 +6372,127 @@
         </w:rPr>
         <w:t xml:space="preserve">In the dashboard, users can also check the messages they have received. Users also have a sidebar panel where they can edit their profile, and logout.</w:t>
       </w:r>
-    </w:p>
-    <w:p>
-      <w:pPr>
-        <w:ind w:left="0" w:firstLine="0"/>
-        <w:contextualSpacing w:val="0"/>
-        <w:jc w:val="both"/>
-        <w:rPr>
-          <w:rFonts w:ascii="Times New Roman" w:cs="Times New Roman" w:eastAsia="Times New Roman" w:hAnsi="Times New Roman"/>
-          <w:sz w:val="24"/>
-          <w:szCs w:val="24"/>
-        </w:rPr>
-      </w:pPr>
-      <w:r>
-        <w:rPr>
-          <w:rtl w:val="0"/>
-        </w:rPr>
-      </w:r>
-    </w:p>
-    <w:p>
-      <w:pPr>
-        <w:contextualSpacing w:val="0"/>
-        <w:jc w:val="both"/>
-        <w:rPr>
-          <w:rFonts w:ascii="Times New Roman" w:cs="Times New Roman" w:eastAsia="Times New Roman" w:hAnsi="Times New Roman"/>
-          <w:b w:val="1"/>
-          <w:sz w:val="24"/>
-          <w:szCs w:val="24"/>
-        </w:rPr>
-      </w:pPr>
-      <w:r>
-        <w:rPr>
-          <w:rtl w:val="0"/>
-        </w:rPr>
-      </w:r>
-    </w:p>
-    <w:p>
-      <w:pPr>
-        <w:contextualSpacing w:val="0"/>
-        <w:jc w:val="both"/>
-        <w:rPr>
-          <w:rFonts w:ascii="Times New Roman" w:cs="Times New Roman" w:eastAsia="Times New Roman" w:hAnsi="Times New Roman"/>
-          <w:b w:val="1"/>
-          <w:sz w:val="24"/>
-          <w:szCs w:val="24"/>
-        </w:rPr>
-      </w:pPr>
-      <w:r>
-        <w:rPr>
-          <w:rtl w:val="0"/>
-        </w:rPr>
-      </w:r>
-    </w:p>
-    <w:p>
-      <w:pPr>
-        <w:contextualSpacing w:val="0"/>
-        <w:jc w:val="both"/>
-        <w:rPr>
-          <w:rFonts w:ascii="Times New Roman" w:cs="Times New Roman" w:eastAsia="Times New Roman" w:hAnsi="Times New Roman"/>
-          <w:b w:val="1"/>
-          <w:sz w:val="24"/>
-          <w:szCs w:val="24"/>
-        </w:rPr>
-      </w:pPr>
-      <w:r>
-        <w:rPr>
-          <w:rtl w:val="0"/>
-        </w:rPr>
-      </w:r>
-    </w:p>
-    <w:p>
-      <w:pPr>
-        <w:contextualSpacing w:val="0"/>
-        <w:jc w:val="both"/>
-        <w:rPr>
-          <w:rFonts w:ascii="Times New Roman" w:cs="Times New Roman" w:eastAsia="Times New Roman" w:hAnsi="Times New Roman"/>
-          <w:b w:val="1"/>
-          <w:sz w:val="24"/>
-          <w:szCs w:val="24"/>
-        </w:rPr>
-      </w:pPr>
-      <w:r>
-        <w:rPr>
-          <w:rFonts w:ascii="Times New Roman" w:cs="Times New Roman" w:eastAsia="Times New Roman" w:hAnsi="Times New Roman"/>
-          <w:b w:val="1"/>
-          <w:sz w:val="24"/>
-          <w:szCs w:val="24"/>
-          <w:rtl w:val="0"/>
-        </w:rPr>
-        <w:t xml:space="preserve">5. Monitoring Posts and Users</w:t>
-      </w:r>
-    </w:p>
-    <w:p>
-      <w:pPr>
-        <w:contextualSpacing w:val="0"/>
-        <w:jc w:val="both"/>
-        <w:rPr>
-          <w:rFonts w:ascii="Times New Roman" w:cs="Times New Roman" w:eastAsia="Times New Roman" w:hAnsi="Times New Roman"/>
-          <w:b w:val="1"/>
-          <w:sz w:val="24"/>
-          <w:szCs w:val="24"/>
-        </w:rPr>
-      </w:pPr>
-      <w:r>
-        <w:rPr>
-          <w:rtl w:val="0"/>
-        </w:rPr>
-      </w:r>
-    </w:p>
-    <w:p>
-      <w:pPr>
-        <w:contextualSpacing w:val="0"/>
-        <w:jc w:val="both"/>
-        <w:rPr>
-          <w:rFonts w:ascii="Times New Roman" w:cs="Times New Roman" w:eastAsia="Times New Roman" w:hAnsi="Times New Roman"/>
-          <w:b w:val="1"/>
-          <w:color w:val="ff0000"/>
-          <w:sz w:val="24"/>
-          <w:szCs w:val="24"/>
-        </w:rPr>
-      </w:pPr>
-      <w:r>
-        <w:rPr>
-          <w:rFonts w:ascii="Times New Roman" w:cs="Times New Roman" w:eastAsia="Times New Roman" w:hAnsi="Times New Roman"/>
-          <w:b w:val="1"/>
-          <w:color w:val="ff0000"/>
+      <w:r>
+        <w:rPr>
+          <w:rtl w:val="0"/>
+        </w:rPr>
+      </w:r>
+    </w:p>
+    <w:p>
+      <w:pPr>
+        <w:contextualSpacing w:val="0"/>
+        <w:jc w:val="both"/>
+        <w:rPr>
+          <w:rFonts w:ascii="Times New Roman" w:cs="Times New Roman" w:eastAsia="Times New Roman" w:hAnsi="Times New Roman"/>
+          <w:b w:val="1"/>
+          <w:sz w:val="24"/>
+          <w:szCs w:val="24"/>
+        </w:rPr>
+      </w:pPr>
+      <w:r>
+        <w:rPr>
+          <w:rFonts w:ascii="Times New Roman" w:cs="Times New Roman" w:eastAsia="Times New Roman" w:hAnsi="Times New Roman"/>
+          <w:b w:val="1"/>
+          <w:sz w:val="24"/>
+          <w:szCs w:val="24"/>
+          <w:rtl w:val="0"/>
+        </w:rPr>
+        <w:t xml:space="preserve">5). Monitoring Posts and Users</w:t>
+      </w:r>
+    </w:p>
+    <w:p>
+      <w:pPr>
+        <w:contextualSpacing w:val="0"/>
+        <w:jc w:val="both"/>
+        <w:rPr>
+          <w:rFonts w:ascii="Times New Roman" w:cs="Times New Roman" w:eastAsia="Times New Roman" w:hAnsi="Times New Roman"/>
+          <w:b w:val="1"/>
+          <w:sz w:val="24"/>
+          <w:szCs w:val="24"/>
+        </w:rPr>
+      </w:pPr>
+      <w:r>
+        <w:rPr>
+          <w:rtl w:val="0"/>
+        </w:rPr>
+      </w:r>
+    </w:p>
+    <w:p>
+      <w:pPr>
+        <w:contextualSpacing w:val="0"/>
+        <w:jc w:val="both"/>
+        <w:rPr>
+          <w:rFonts w:ascii="Times New Roman" w:cs="Times New Roman" w:eastAsia="Times New Roman" w:hAnsi="Times New Roman"/>
+          <w:sz w:val="24"/>
+          <w:szCs w:val="24"/>
+        </w:rPr>
+      </w:pPr>
+      <w:r>
+        <w:rPr>
+          <w:rFonts w:ascii="Times New Roman" w:cs="Times New Roman" w:eastAsia="Times New Roman" w:hAnsi="Times New Roman"/>
           <w:sz w:val="24"/>
           <w:szCs w:val="24"/>
           <w:rtl w:val="0"/>
         </w:rPr>
         <w:t xml:space="preserve">Use Case:</w:t>
+      </w:r>
+    </w:p>
+    <w:p>
+      <w:pPr>
+        <w:contextualSpacing w:val="0"/>
+        <w:jc w:val="both"/>
+        <w:rPr>
+          <w:rFonts w:ascii="Times New Roman" w:cs="Times New Roman" w:eastAsia="Times New Roman" w:hAnsi="Times New Roman"/>
+          <w:sz w:val="24"/>
+          <w:szCs w:val="24"/>
+        </w:rPr>
+      </w:pPr>
+      <w:r>
+        <w:rPr>
+          <w:rFonts w:ascii="Times New Roman" w:cs="Times New Roman" w:eastAsia="Times New Roman" w:hAnsi="Times New Roman"/>
+          <w:sz w:val="24"/>
+          <w:szCs w:val="24"/>
+          <w:rtl w:val="0"/>
+        </w:rPr>
+        <w:t xml:space="preserve">Susan is an admin user at </w:t>
+      </w:r>
+      <w:r>
+        <w:rPr>
+          <w:rFonts w:ascii="Times New Roman" w:cs="Times New Roman" w:eastAsia="Times New Roman" w:hAnsi="Times New Roman"/>
+          <w:i w:val="1"/>
+          <w:sz w:val="24"/>
+          <w:szCs w:val="24"/>
+          <w:rtl w:val="0"/>
+        </w:rPr>
+        <w:t xml:space="preserve">Aquirium</w:t>
+      </w:r>
+      <w:r>
+        <w:rPr>
+          <w:rFonts w:ascii="Times New Roman" w:cs="Times New Roman" w:eastAsia="Times New Roman" w:hAnsi="Times New Roman"/>
+          <w:sz w:val="24"/>
+          <w:szCs w:val="24"/>
+          <w:rtl w:val="0"/>
+        </w:rPr>
+        <w:t xml:space="preserve"> that has the permission to approve requests. She ensures that there is no inappropriate data so that the users have a good experience on </w:t>
+      </w:r>
+      <w:r>
+        <w:rPr>
+          <w:rFonts w:ascii="Times New Roman" w:cs="Times New Roman" w:eastAsia="Times New Roman" w:hAnsi="Times New Roman"/>
+          <w:i w:val="1"/>
+          <w:sz w:val="24"/>
+          <w:szCs w:val="24"/>
+          <w:rtl w:val="0"/>
+        </w:rPr>
+        <w:t xml:space="preserve">Aquirium</w:t>
+      </w:r>
+      <w:r>
+        <w:rPr>
+          <w:rFonts w:ascii="Times New Roman" w:cs="Times New Roman" w:eastAsia="Times New Roman" w:hAnsi="Times New Roman"/>
+          <w:sz w:val="24"/>
+          <w:szCs w:val="24"/>
+          <w:rtl w:val="0"/>
+        </w:rPr>
+        <w:t xml:space="preserve">. One day she goes on to her admin dashboard, and notices that two new posts from sellers need to be approved. After reviewing the post requests, she feels that one of them meets our site’s guideline and then approve the content to go live by editing its status. However, she finds that the other post contains illegal information, so she removes that post request and deletes that user.</w:t>
       </w:r>
     </w:p>
     <w:p>
@@ -6571,12 +6534,12 @@
           <wp:inline distB="114300" distT="114300" distL="114300" distR="114300">
             <wp:extent cx="4548188" cy="2734610"/>
             <wp:effectExtent b="0" l="0" r="0" t="0"/>
-            <wp:docPr id="1" name="image5.png"/>
+            <wp:docPr id="1" name="image2.png"/>
             <a:graphic>
               <a:graphicData uri="http://schemas.openxmlformats.org/drawingml/2006/picture">
                 <pic:pic>
                   <pic:nvPicPr>
-                    <pic:cNvPr id="0" name="image5.png"/>
+                    <pic:cNvPr id="0" name="image2.png"/>
                     <pic:cNvPicPr preferRelativeResize="0"/>
                   </pic:nvPicPr>
                   <pic:blipFill>
@@ -6653,12 +6616,12 @@
           <wp:inline distB="114300" distT="114300" distL="114300" distR="114300">
             <wp:extent cx="4548188" cy="2715757"/>
             <wp:effectExtent b="0" l="0" r="0" t="0"/>
-            <wp:docPr id="2" name="image6.png"/>
+            <wp:docPr id="2" name="image5.png"/>
             <a:graphic>
               <a:graphicData uri="http://schemas.openxmlformats.org/drawingml/2006/picture">
                 <pic:pic>
                   <pic:nvPicPr>
-                    <pic:cNvPr id="0" name="image6.png"/>
+                    <pic:cNvPr id="0" name="image5.png"/>
                     <pic:cNvPicPr preferRelativeResize="0"/>
                   </pic:nvPicPr>
                   <pic:blipFill>
@@ -6714,45 +6677,45 @@
     </w:p>
     <w:p>
       <w:pPr>
-        <w:contextualSpacing w:val="0"/>
-        <w:jc w:val="both"/>
-        <w:rPr>
-          <w:rFonts w:ascii="Times New Roman" w:cs="Times New Roman" w:eastAsia="Times New Roman" w:hAnsi="Times New Roman"/>
-          <w:b w:val="1"/>
-          <w:sz w:val="24"/>
-          <w:szCs w:val="24"/>
-        </w:rPr>
-      </w:pPr>
-      <w:r>
-        <w:rPr>
-          <w:rtl w:val="0"/>
-        </w:rPr>
-      </w:r>
-    </w:p>
-    <w:p>
-      <w:pPr>
-        <w:contextualSpacing w:val="0"/>
-        <w:jc w:val="both"/>
-        <w:rPr>
-          <w:rFonts w:ascii="Times New Roman" w:cs="Times New Roman" w:eastAsia="Times New Roman" w:hAnsi="Times New Roman"/>
-          <w:b w:val="1"/>
-          <w:sz w:val="24"/>
-          <w:szCs w:val="24"/>
-        </w:rPr>
-      </w:pPr>
-      <w:r>
-        <w:rPr>
-          <w:rtl w:val="0"/>
-        </w:rPr>
-      </w:r>
-    </w:p>
-    <w:p>
-      <w:pPr>
-        <w:contextualSpacing w:val="0"/>
-        <w:jc w:val="both"/>
-        <w:rPr>
-          <w:rFonts w:ascii="Times New Roman" w:cs="Times New Roman" w:eastAsia="Times New Roman" w:hAnsi="Times New Roman"/>
-          <w:b w:val="1"/>
+        <w:ind w:left="0" w:firstLine="0"/>
+        <w:contextualSpacing w:val="0"/>
+        <w:jc w:val="both"/>
+        <w:rPr>
+          <w:rFonts w:ascii="Times New Roman" w:cs="Times New Roman" w:eastAsia="Times New Roman" w:hAnsi="Times New Roman"/>
+          <w:sz w:val="24"/>
+          <w:szCs w:val="24"/>
+        </w:rPr>
+      </w:pPr>
+      <w:r>
+        <w:rPr>
+          <w:rtl w:val="0"/>
+        </w:rPr>
+      </w:r>
+    </w:p>
+    <w:p>
+      <w:pPr>
+        <w:ind w:left="0" w:firstLine="0"/>
+        <w:contextualSpacing w:val="0"/>
+        <w:jc w:val="both"/>
+        <w:rPr>
+          <w:rFonts w:ascii="Times New Roman" w:cs="Times New Roman" w:eastAsia="Times New Roman" w:hAnsi="Times New Roman"/>
+          <w:sz w:val="24"/>
+          <w:szCs w:val="24"/>
+        </w:rPr>
+      </w:pPr>
+      <w:r>
+        <w:rPr>
+          <w:rtl w:val="0"/>
+        </w:rPr>
+      </w:r>
+    </w:p>
+    <w:p>
+      <w:pPr>
+        <w:ind w:left="0" w:firstLine="0"/>
+        <w:contextualSpacing w:val="0"/>
+        <w:jc w:val="both"/>
+        <w:rPr>
+          <w:rFonts w:ascii="Times New Roman" w:cs="Times New Roman" w:eastAsia="Times New Roman" w:hAnsi="Times New Roman"/>
           <w:sz w:val="24"/>
           <w:szCs w:val="24"/>
         </w:rPr>
@@ -8391,7 +8354,7 @@
           <w:szCs w:val="24"/>
           <w:rtl w:val="0"/>
         </w:rPr>
-        <w:t xml:space="preserve">To avoid any duplicate filenames and unexpected overwriting to the existing image files, the back-end engineers is planning to implement our own uploading method. For example, we will design functions to generate unique name for each image file, by using the combination of timestamp and random number. Instead of choosing video, we will take image as the primary supportive media in our project. Since images generally have smaller file size than videos, we are able to reduce the waiting time for each web page.</w:t>
+        <w:t xml:space="preserve">To avoid any duplicate filenames and unexpected overwriting to the existing image files, the back-end engineers are planning to implement our own uploading method. For example, we will design functions to generate unique name for each image file, by using the combination of timestamp and random number. Instead of choosing video, we will take image as the primary supportive media in our project. Since images generally have smaller file size than videos, we are able to reduce the waiting time for each web page.</w:t>
       </w:r>
     </w:p>
     <w:p>
@@ -10805,44 +10768,44 @@
           <w:szCs w:val="24"/>
           <w:rtl w:val="0"/>
         </w:rPr>
-        <w:t xml:space="preserve">i). SW Tools and Frameworks</w:t>
-      </w:r>
-    </w:p>
-    <w:p>
-      <w:pPr>
-        <w:contextualSpacing w:val="0"/>
-        <w:jc w:val="both"/>
-        <w:rPr>
-          <w:rFonts w:ascii="Times New Roman" w:cs="Times New Roman" w:eastAsia="Times New Roman" w:hAnsi="Times New Roman"/>
-          <w:b w:val="1"/>
-          <w:sz w:val="24"/>
-          <w:szCs w:val="24"/>
-        </w:rPr>
-      </w:pPr>
-      <w:r>
-        <w:rPr>
-          <w:rtl w:val="0"/>
-        </w:rPr>
-      </w:r>
-    </w:p>
-    <w:p>
-      <w:pPr>
-        <w:contextualSpacing w:val="0"/>
-        <w:jc w:val="both"/>
-        <w:rPr>
-          <w:rFonts w:ascii="Times New Roman" w:cs="Times New Roman" w:eastAsia="Times New Roman" w:hAnsi="Times New Roman"/>
-          <w:sz w:val="24"/>
-          <w:szCs w:val="24"/>
-        </w:rPr>
-      </w:pPr>
-      <w:r>
-        <w:rPr>
-          <w:rFonts w:ascii="Times New Roman" w:cs="Times New Roman" w:eastAsia="Times New Roman" w:hAnsi="Times New Roman"/>
-          <w:sz w:val="24"/>
-          <w:szCs w:val="24"/>
-          <w:rtl w:val="0"/>
-        </w:rPr>
-        <w:t xml:space="preserve">Currently, we do not have any changes about the tools and frameworks that we are currently using. If we do need new tools to help with development, we will send an email to Anthony (the CTO) to acquire his approval before we use it.</w:t>
+        <w:t xml:space="preserve">vi). SW Tools and Frameworks</w:t>
+      </w:r>
+    </w:p>
+    <w:p>
+      <w:pPr>
+        <w:contextualSpacing w:val="0"/>
+        <w:jc w:val="both"/>
+        <w:rPr>
+          <w:rFonts w:ascii="Times New Roman" w:cs="Times New Roman" w:eastAsia="Times New Roman" w:hAnsi="Times New Roman"/>
+          <w:b w:val="1"/>
+          <w:sz w:val="24"/>
+          <w:szCs w:val="24"/>
+        </w:rPr>
+      </w:pPr>
+      <w:r>
+        <w:rPr>
+          <w:rtl w:val="0"/>
+        </w:rPr>
+      </w:r>
+    </w:p>
+    <w:p>
+      <w:pPr>
+        <w:contextualSpacing w:val="0"/>
+        <w:jc w:val="both"/>
+        <w:rPr>
+          <w:rFonts w:ascii="Times New Roman" w:cs="Times New Roman" w:eastAsia="Times New Roman" w:hAnsi="Times New Roman"/>
+          <w:sz w:val="24"/>
+          <w:szCs w:val="24"/>
+        </w:rPr>
+      </w:pPr>
+      <w:r>
+        <w:rPr>
+          <w:rFonts w:ascii="Times New Roman" w:cs="Times New Roman" w:eastAsia="Times New Roman" w:hAnsi="Times New Roman"/>
+          <w:sz w:val="24"/>
+          <w:szCs w:val="24"/>
+          <w:rtl w:val="0"/>
+        </w:rPr>
+        <w:t xml:space="preserve">Currently, we do not have any changes about the tools and frameworks that we are using. If we do need new tools to help with development, we will send an email to Anthony (the CTO) to acquire his approval before we use it.</w:t>
       </w:r>
     </w:p>
     <w:p>
@@ -10952,6 +10915,23 @@
           <w:rtl w:val="0"/>
         </w:rPr>
         <w:t xml:space="preserve">1). UML Class Diagrams</w:t>
+      </w:r>
+    </w:p>
+    <w:p>
+      <w:pPr>
+        <w:contextualSpacing w:val="0"/>
+        <w:jc w:val="both"/>
+        <w:rPr>
+          <w:rFonts w:ascii="Times New Roman" w:cs="Times New Roman" w:eastAsia="Times New Roman" w:hAnsi="Times New Roman"/>
+          <w:b w:val="1"/>
+          <w:sz w:val="24"/>
+          <w:szCs w:val="24"/>
+        </w:rPr>
+      </w:pPr>
+      <w:r>
+        <w:rPr>
+          <w:rtl w:val="0"/>
+        </w:rPr>
       </w:r>
     </w:p>
     <w:p>
@@ -10976,12 +10956,12 @@
           <wp:inline distB="114300" distT="114300" distL="114300" distR="114300">
             <wp:extent cx="5590688" cy="6034088"/>
             <wp:effectExtent b="0" l="0" r="0" t="0"/>
-            <wp:docPr id="14" name="image15.jpg"/>
+            <wp:docPr id="14" name="image14.jpg"/>
             <a:graphic>
               <a:graphicData uri="http://schemas.openxmlformats.org/drawingml/2006/picture">
                 <pic:pic>
                   <pic:nvPicPr>
-                    <pic:cNvPr id="0" name="image15.jpg"/>
+                    <pic:cNvPr id="0" name="image14.jpg"/>
                     <pic:cNvPicPr preferRelativeResize="0"/>
                   </pic:nvPicPr>
                   <pic:blipFill>
@@ -11005,6 +10985,74 @@
           </wp:inline>
         </w:drawing>
       </w:r>
+      <w:r>
+        <w:rPr>
+          <w:rtl w:val="0"/>
+        </w:rPr>
+      </w:r>
+    </w:p>
+    <w:p>
+      <w:pPr>
+        <w:contextualSpacing w:val="0"/>
+        <w:jc w:val="both"/>
+        <w:rPr>
+          <w:rFonts w:ascii="Times New Roman" w:cs="Times New Roman" w:eastAsia="Times New Roman" w:hAnsi="Times New Roman"/>
+          <w:b w:val="1"/>
+          <w:sz w:val="24"/>
+          <w:szCs w:val="24"/>
+        </w:rPr>
+      </w:pPr>
+      <w:r>
+        <w:rPr>
+          <w:rtl w:val="0"/>
+        </w:rPr>
+      </w:r>
+    </w:p>
+    <w:p>
+      <w:pPr>
+        <w:contextualSpacing w:val="0"/>
+        <w:jc w:val="both"/>
+        <w:rPr>
+          <w:rFonts w:ascii="Times New Roman" w:cs="Times New Roman" w:eastAsia="Times New Roman" w:hAnsi="Times New Roman"/>
+          <w:b w:val="1"/>
+          <w:sz w:val="24"/>
+          <w:szCs w:val="24"/>
+        </w:rPr>
+      </w:pPr>
+      <w:r>
+        <w:rPr>
+          <w:rtl w:val="0"/>
+        </w:rPr>
+      </w:r>
+    </w:p>
+    <w:p>
+      <w:pPr>
+        <w:contextualSpacing w:val="0"/>
+        <w:jc w:val="both"/>
+        <w:rPr>
+          <w:rFonts w:ascii="Times New Roman" w:cs="Times New Roman" w:eastAsia="Times New Roman" w:hAnsi="Times New Roman"/>
+          <w:b w:val="1"/>
+          <w:sz w:val="24"/>
+          <w:szCs w:val="24"/>
+        </w:rPr>
+      </w:pPr>
+      <w:r>
+        <w:rPr>
+          <w:rtl w:val="0"/>
+        </w:rPr>
+      </w:r>
+    </w:p>
+    <w:p>
+      <w:pPr>
+        <w:contextualSpacing w:val="0"/>
+        <w:jc w:val="both"/>
+        <w:rPr>
+          <w:rFonts w:ascii="Times New Roman" w:cs="Times New Roman" w:eastAsia="Times New Roman" w:hAnsi="Times New Roman"/>
+          <w:b w:val="1"/>
+          <w:sz w:val="24"/>
+          <w:szCs w:val="24"/>
+        </w:rPr>
+      </w:pPr>
       <w:r>
         <w:rPr>
           <w:rtl w:val="0"/>

</xml_diff>